<commit_message>
Documentation Wk 5 - Object detection
</commit_message>
<xml_diff>
--- a/03_Computer_Vision/04_Neural_Networks_and_DL_For_IC/NN_and_Fully_Connected_NN_Architecture.docx
+++ b/03_Computer_Vision/04_Neural_Networks_and_DL_For_IC/NN_and_Fully_Connected_NN_Architecture.docx
@@ -19,22 +19,26 @@
     </w:p>
     <w:p/>
     <w:p>
-      <w:r>
-        <w:t>Introduction</w:t>
-      </w:r>
-    </w:p>
-    <w:p/>
-    <w:p>
+      <w:proofErr w:type="gramStart"/>
       <w:r>
         <w:t>Basically</w:t>
       </w:r>
+      <w:proofErr w:type="gramEnd"/>
       <w:r>
         <w:t xml:space="preserve"> the architecture is how to arrange the different number of hidden layers and neurons.</w:t>
       </w:r>
     </w:p>
     <w:p>
       <w:r>
-        <w:t>Normally, hidden layers have multiple neurons and output layers have either one or multiple outputs corresponding to the number of classes that need to be classified. This can be thought of as replacing the output layer with a softmax function.</w:t>
+        <w:t xml:space="preserve">Normally, hidden layers have multiple neurons and output layers have either one or multiple outputs corresponding to the number of classes that need to be classified. This can be thought of as replacing the output layer with a </w:t>
+      </w:r>
+      <w:proofErr w:type="spellStart"/>
+      <w:r>
+        <w:t>softmax</w:t>
+      </w:r>
+      <w:proofErr w:type="spellEnd"/>
+      <w:r>
+        <w:t xml:space="preserve"> function.</w:t>
       </w:r>
     </w:p>
     <w:p>
@@ -54,7 +58,15 @@
     </w:p>
     <w:p>
       <w:r>
-        <w:t>Each neuron is like a linear classifier, therefore each neuron must have the same number of inputs as the previous layer.</w:t>
+        <w:t xml:space="preserve">Each neuron is like a linear </w:t>
+      </w:r>
+      <w:proofErr w:type="gramStart"/>
+      <w:r>
+        <w:t>classifier,</w:t>
+      </w:r>
+      <w:proofErr w:type="gramEnd"/>
+      <w:r>
+        <w:t xml:space="preserve"> therefore each neuron must have the same number of inputs as the previous layer.</w:t>
       </w:r>
     </w:p>
     <w:p>
@@ -84,7 +96,23 @@
     </w:p>
     <w:p>
       <w:r>
-        <w:t>To rectify this the ReLu function can be used. The ReLu function, short for Rectified, Linear Unit function is zero when any input is less than zero. It is only used on hidden layers (don’t want to short inputs?).</w:t>
+        <w:t xml:space="preserve">To rectify this the </w:t>
+      </w:r>
+      <w:proofErr w:type="spellStart"/>
+      <w:r>
+        <w:t>ReLu</w:t>
+      </w:r>
+      <w:proofErr w:type="spellEnd"/>
+      <w:r>
+        <w:t xml:space="preserve"> function can be used. The </w:t>
+      </w:r>
+      <w:proofErr w:type="spellStart"/>
+      <w:r>
+        <w:t>ReLu</w:t>
+      </w:r>
+      <w:proofErr w:type="spellEnd"/>
+      <w:r>
+        <w:t xml:space="preserve"> function, short for Rectified, Linear Unit function is zero when any input is less than zero. It is only used on hidden layers (don’t want to short inputs?).</w:t>
       </w:r>
     </w:p>
     <w:p>
@@ -113,8 +141,13 @@
         </w:numPr>
       </w:pPr>
       <w:r>
-        <w:t>Batch Normalization improves training</w:t>
-      </w:r>
+        <w:t xml:space="preserve">Batch Normalization improves </w:t>
+      </w:r>
+      <w:proofErr w:type="gramStart"/>
+      <w:r>
+        <w:t>training</w:t>
+      </w:r>
+      <w:proofErr w:type="gramEnd"/>
     </w:p>
     <w:p>
       <w:pPr>
@@ -125,8 +158,13 @@
         </w:numPr>
       </w:pPr>
       <w:r>
-        <w:t>Skip connections allow the training of deeper networks by connecting deeper layers during training</w:t>
-      </w:r>
+        <w:t xml:space="preserve">Skip connections allow the training of deeper networks by connecting deeper layers during </w:t>
+      </w:r>
+      <w:proofErr w:type="gramStart"/>
+      <w:r>
+        <w:t>training</w:t>
+      </w:r>
+      <w:proofErr w:type="gramEnd"/>
     </w:p>
     <w:p>
       <w:r>

</xml_diff>